<commit_message>
this is the last commit cheers
</commit_message>
<xml_diff>
--- a/myfile.docx
+++ b/myfile.docx
@@ -5,6 +5,44 @@
     <w:p>
       <w:r>
         <w:t>This is the file to be tested</w:t>
+      </w:r>
+    </w:p>
+    <w:p>
+      <w:r>
+        <w:t>Now is the time for jillet blue 2</w:t>
+      </w:r>
+    </w:p>
+    <w:p>
+      <w:r>
+        <w:t>My third change</w:t>
+      </w:r>
+    </w:p>
+    <w:p>
+      <w:r>
+        <w:t>My fourth change</w:t>
+      </w:r>
+    </w:p>
+    <w:p>
+      <w:r>
+        <w:t>Also my fourth change</w:t>
+      </w:r>
+    </w:p>
+    <w:p>
+      <w:r>
+        <w:t xml:space="preserve">My fifth </w:t>
+      </w:r>
+      <w:r>
+        <w:t>change</w:t>
+      </w:r>
+    </w:p>
+    <w:p>
+      <w:r>
+        <w:t>My six change     also my six but same line</w:t>
+      </w:r>
+    </w:p>
+    <w:p>
+      <w:r>
+        <w:t>My six on next line</w:t>
       </w:r>
     </w:p>
     <w:sectPr>

</xml_diff>

<commit_message>
this is a commit to check the pull thing
</commit_message>
<xml_diff>
--- a/myfile.docx
+++ b/myfile.docx
@@ -14,7 +14,28 @@
     </w:p>
     <w:p>
       <w:r>
-        <w:t>Now is the time for jillet blue 2</w:t>
+        <w:t>Now is the time</w:t>
+      </w:r>
+      <w:r>
+        <w:t xml:space="preserve"> </w:t>
+      </w:r>
+      <w:r>
+        <w:rPr>
+          <w:sz w:val="36"/>
+          <w:szCs w:val="36"/>
+          <w:highlight w:val="yellow"/>
+        </w:rPr>
+        <w:t>New chage</w:t>
+      </w:r>
+      <w:r>
+        <w:rPr>
+          <w:sz w:val="36"/>
+          <w:szCs w:val="36"/>
+        </w:rPr>
+        <w:t xml:space="preserve"> </w:t>
+      </w:r>
+      <w:r>
+        <w:t xml:space="preserve"> for jillet blue 2</w:t>
       </w:r>
     </w:p>
     <w:p>
@@ -53,6 +74,30 @@
     <w:p>
       <w:r>
         <w:t>Lets see if we can see the changes in the local repositoy is reflected down the staging and also after push</w:t>
+      </w:r>
+    </w:p>
+    <w:p/>
+    <w:p>
+      <w:pPr>
+        <w:rPr>
+          <w:sz w:val="36"/>
+          <w:szCs w:val="36"/>
+        </w:rPr>
+      </w:pPr>
+      <w:r>
+        <w:rPr>
+          <w:sz w:val="36"/>
+          <w:szCs w:val="36"/>
+          <w:highlight w:val="yellow"/>
+        </w:rPr>
+        <w:t>New chage</w:t>
+      </w:r>
+      <w:r>
+        <w:rPr>
+          <w:sz w:val="36"/>
+          <w:szCs w:val="36"/>
+        </w:rPr>
+        <w:t xml:space="preserve"> </w:t>
       </w:r>
     </w:p>
     <w:sectPr>
@@ -465,6 +510,7 @@
   <w:style w:type="paragraph" w:default="1" w:styleId="Normal">
     <w:name w:val="Normal"/>
     <w:qFormat/>
+    <w:rsid w:val="001D0A57"/>
   </w:style>
   <w:style w:type="paragraph" w:styleId="Heading1">
     <w:name w:val="heading 1"/>

</xml_diff>

<commit_message>
now the latest commit
</commit_message>
<xml_diff>
--- a/myfile.docx
+++ b/myfile.docx
@@ -4,7 +4,35 @@
   <w:body>
     <w:p>
       <w:r>
-        <w:t>hi</w:t>
+        <w:rPr>
+          <w:highlight w:val="yellow"/>
+        </w:rPr>
+        <w:t>Now I make change</w:t>
+      </w:r>
+    </w:p>
+    <w:p>
+      <w:r>
+        <w:t>H</w:t>
+      </w:r>
+      <w:r>
+        <w:t>i</w:t>
+      </w:r>
+      <w:r>
+        <w:t xml:space="preserve"> </w:t>
+      </w:r>
+      <w:r>
+        <w:rPr>
+          <w:highlight w:val="yellow"/>
+        </w:rPr>
+        <w:t>Now I make Change</w:t>
+      </w:r>
+    </w:p>
+    <w:p>
+      <w:r>
+        <w:rPr>
+          <w:highlight w:val="yellow"/>
+        </w:rPr>
+        <w:t>Now I make change</w:t>
       </w:r>
     </w:p>
     <w:p>

</xml_diff>

<commit_message>
This is test for the pull operation
</commit_message>
<xml_diff>
--- a/myfile.docx
+++ b/myfile.docx
@@ -96,7 +96,40 @@
         <w:t>Lets see if we can see the changes in the local repositoy is reflected down the staging and also after push</w:t>
       </w:r>
     </w:p>
-    <w:p/>
+    <w:p>
+      <w:pPr>
+        <w:rPr>
+          <w:color w:val="FF0000"/>
+          <w:sz w:val="36"/>
+          <w:szCs w:val="36"/>
+        </w:rPr>
+      </w:pPr>
+      <w:r>
+        <w:rPr>
+          <w:color w:val="FF0000"/>
+          <w:sz w:val="36"/>
+          <w:szCs w:val="36"/>
+        </w:rPr>
+        <w:t>Another Change</w:t>
+      </w:r>
+    </w:p>
+    <w:p>
+      <w:pPr>
+        <w:rPr>
+          <w:color w:val="FF0000"/>
+          <w:sz w:val="36"/>
+          <w:szCs w:val="36"/>
+        </w:rPr>
+      </w:pPr>
+      <w:r>
+        <w:rPr>
+          <w:color w:val="FF0000"/>
+          <w:sz w:val="36"/>
+          <w:szCs w:val="36"/>
+        </w:rPr>
+        <w:t>cheers</w:t>
+      </w:r>
+    </w:p>
     <w:p>
       <w:pPr>
         <w:rPr>

</xml_diff>